<commit_message>
fix for font size in document generation
</commit_message>
<xml_diff>
--- a/web/src/main/resources/documentsTemplates/unfitness_certificate.docx
+++ b/web/src/main/resources/documentsTemplates/unfitness_certificate.docx
@@ -182,7 +182,10 @@
         <w:rPr/>
       </w:pPr>
       <w:r>
-        <w:rPr/>
+        <w:rPr>
+          <w:rFonts w:ascii="FreeSerif" w:hAnsi="FreeSerif"/>
+        </w:rPr>
+        <w:t xml:space="preserve"> </w:t>
       </w:r>
     </w:p>
     <w:p>
@@ -577,6 +580,7 @@
       </w:pPr>
       <w:r>
         <w:rPr/>
+        <w:t xml:space="preserve"> </w:t>
       </w:r>
     </w:p>
     <w:p>

</xml_diff>

<commit_message>
fixes in document templates
</commit_message>
<xml_diff>
--- a/web/src/main/resources/documentsTemplates/unfitness_certificate.docx
+++ b/web/src/main/resources/documentsTemplates/unfitness_certificate.docx
@@ -7,7 +7,7 @@
         <w:pStyle w:val="Normal"/>
         <w:jc w:val="center"/>
         <w:rPr>
-          <w:rFonts w:eastAsia="Liberation Mono;Courier New" w:ascii="FreeSerif" w:hAnsi="FreeSerif"/>
+          <w:rFonts w:ascii="FreeSerif" w:hAnsi="FreeSerif"/>
           <w:b/>
           <w:bCs/>
           <w:sz w:val="28"/>
@@ -17,20 +17,17 @@
       </w:pPr>
       <w:r>
         <w:rPr>
-          <w:rFonts w:eastAsia="Liberation Mono;Courier New" w:ascii="FreeSerif" w:hAnsi="FreeSerif"/>
+          <w:rFonts w:ascii="FreeSerif" w:hAnsi="FreeSerif"/>
           <w:b/>
           <w:bCs/>
           <w:sz w:val="28"/>
           <w:szCs w:val="28"/>
           <w:lang w:val="zxx" w:eastAsia="zxx" w:bidi="zxx"/>
         </w:rPr>
-        <w:t>$CALIBRATOR_COMPANY_NAME</w:t>
-      </w:r>
-    </w:p>
-    <w:p>
-      <w:pPr>
-        <w:pStyle w:val="Normal"/>
-        <w:jc w:val="center"/>
+        <w:t>$</w:t>
+      </w:r>
+      <w:bookmarkStart w:id="0" w:name="__DdeLink__54_1572625028"/>
+      <w:r>
         <w:rPr>
           <w:rFonts w:ascii="FreeSerif" w:hAnsi="FreeSerif"/>
           <w:b/>
@@ -39,7 +36,9 @@
           <w:szCs w:val="28"/>
           <w:lang w:val="zxx" w:eastAsia="zxx" w:bidi="zxx"/>
         </w:rPr>
-      </w:pPr>
+        <w:t>VERIFICATOR_COMPANY_NAM</w:t>
+      </w:r>
+      <w:bookmarkEnd w:id="0"/>
       <w:r>
         <w:rPr>
           <w:rFonts w:ascii="FreeSerif" w:hAnsi="FreeSerif"/>
@@ -49,144 +48,195 @@
           <w:szCs w:val="28"/>
           <w:lang w:val="zxx" w:eastAsia="zxx" w:bidi="zxx"/>
         </w:rPr>
+        <w:t>E</w:t>
+      </w:r>
+    </w:p>
+    <w:p>
+      <w:pPr>
+        <w:pStyle w:val="Normal"/>
+        <w:jc w:val="center"/>
+        <w:rPr>
+          <w:rFonts w:ascii="FreeSerif" w:hAnsi="FreeSerif"/>
+          <w:b w:val="false"/>
+          <w:bCs w:val="false"/>
+          <w:sz w:val="24"/>
+          <w:szCs w:val="24"/>
+          <w:lang w:val="zxx" w:eastAsia="zxx" w:bidi="zxx"/>
+        </w:rPr>
+      </w:pPr>
+      <w:r>
+        <w:rPr>
+          <w:rFonts w:ascii="FreeSerif" w:hAnsi="FreeSerif"/>
+          <w:b w:val="false"/>
+          <w:bCs w:val="false"/>
+          <w:sz w:val="24"/>
+          <w:szCs w:val="24"/>
+          <w:lang w:val="zxx" w:eastAsia="zxx" w:bidi="zxx"/>
+        </w:rPr>
         <w:t>$</w:t>
       </w:r>
-      <w:bookmarkStart w:id="0" w:name="__DdeLink__54_1572625028"/>
-      <w:r>
-        <w:rPr>
-          <w:rFonts w:ascii="FreeSerif" w:hAnsi="FreeSerif"/>
+      <w:bookmarkStart w:id="1" w:name="__DdeLink__56_1572625028"/>
+      <w:bookmarkEnd w:id="1"/>
+      <w:r>
+        <w:rPr>
+          <w:rFonts w:ascii="FreeSerif" w:hAnsi="FreeSerif"/>
+          <w:b w:val="false"/>
+          <w:bCs w:val="false"/>
+          <w:sz w:val="24"/>
+          <w:szCs w:val="24"/>
+          <w:lang w:val="zxx" w:eastAsia="zxx" w:bidi="zxx"/>
+        </w:rPr>
+        <w:t>CALIBRATOR_COMPANY_ADDRESS</w:t>
+      </w:r>
+    </w:p>
+    <w:p>
+      <w:pPr>
+        <w:pStyle w:val="Normal"/>
+        <w:jc w:val="center"/>
+        <w:rPr>
+          <w:rFonts w:ascii="FreeSerif" w:hAnsi="FreeSerif"/>
+          <w:b w:val="false"/>
+          <w:bCs w:val="false"/>
+          <w:sz w:val="24"/>
+          <w:szCs w:val="24"/>
+          <w:lang w:val="zxx" w:eastAsia="zxx" w:bidi="zxx"/>
+        </w:rPr>
+      </w:pPr>
+      <w:r>
+        <w:rPr>
+          <w:rFonts w:ascii="FreeSerif" w:hAnsi="FreeSerif"/>
+          <w:b w:val="false"/>
+          <w:bCs w:val="false"/>
+          <w:sz w:val="24"/>
+          <w:szCs w:val="24"/>
+          <w:lang w:val="zxx" w:eastAsia="zxx" w:bidi="zxx"/>
+        </w:rPr>
+        <w:t xml:space="preserve">№ </w:t>
+      </w:r>
+      <w:r>
+        <w:rPr>
+          <w:rFonts w:ascii="FreeSerif" w:hAnsi="FreeSerif"/>
+          <w:b w:val="false"/>
+          <w:bCs w:val="false"/>
+          <w:sz w:val="24"/>
+          <w:szCs w:val="24"/>
+          <w:lang w:val="zxx" w:eastAsia="zxx" w:bidi="zxx"/>
+        </w:rPr>
+        <w:t>$</w:t>
+      </w:r>
+      <w:bookmarkStart w:id="2" w:name="__DdeLink__59_1572625028"/>
+      <w:bookmarkEnd w:id="2"/>
+      <w:r>
+        <w:rPr>
+          <w:rFonts w:ascii="FreeSerif" w:hAnsi="FreeSerif"/>
+          <w:b w:val="false"/>
+          <w:bCs w:val="false"/>
+          <w:sz w:val="24"/>
+          <w:szCs w:val="24"/>
+          <w:lang w:val="zxx" w:eastAsia="zxx" w:bidi="zxx"/>
+        </w:rPr>
+        <w:t>CALIBRATOR_ACC_CERT_NAME</w:t>
+      </w:r>
+    </w:p>
+    <w:p>
+      <w:pPr>
+        <w:pStyle w:val="Normal"/>
+        <w:jc w:val="center"/>
+        <w:rPr>
+          <w:rFonts w:eastAsia="Liberation Mono;Courier New" w:cs="FreeSerif" w:ascii="FreeSerif" w:hAnsi="FreeSerif"/>
+          <w:b w:val="false"/>
+          <w:bCs w:val="false"/>
+          <w:sz w:val="24"/>
+          <w:szCs w:val="24"/>
+          <w:lang w:val="zxx" w:eastAsia="zxx" w:bidi="zxx"/>
+        </w:rPr>
+      </w:pPr>
+      <w:r>
+        <w:rPr>
+          <w:rFonts w:eastAsia="Liberation Mono;Courier New" w:cs="FreeSerif" w:ascii="FreeSerif" w:hAnsi="FreeSerif"/>
+          <w:b w:val="false"/>
+          <w:bCs w:val="false"/>
+          <w:sz w:val="24"/>
+          <w:szCs w:val="24"/>
+          <w:lang w:val="zxx" w:eastAsia="zxx" w:bidi="zxx"/>
+        </w:rPr>
+        <w:t>$CALIBRATOR_ACC_CERT_DATE_GRANTED року</w:t>
+      </w:r>
+    </w:p>
+    <w:p>
+      <w:pPr>
+        <w:pStyle w:val="Normal"/>
+        <w:rPr>
+          <w:rFonts w:ascii="FreeSerif" w:hAnsi="FreeSerif"/>
+        </w:rPr>
+      </w:pPr>
+      <w:r>
+        <w:rPr>
+          <w:rFonts w:ascii="FreeSerif" w:hAnsi="FreeSerif"/>
+        </w:rPr>
+        <w:t xml:space="preserve"> </w:t>
+      </w:r>
+    </w:p>
+    <w:p>
+      <w:pPr>
+        <w:pStyle w:val="Normal"/>
+        <w:jc w:val="center"/>
+        <w:rPr>
+          <w:rFonts w:cs="FreeSerif" w:ascii="FreeSerif" w:hAnsi="FreeSerif"/>
+          <w:b/>
+          <w:bCs/>
+          <w:sz w:val="32"/>
+          <w:szCs w:val="32"/>
+        </w:rPr>
+      </w:pPr>
+      <w:r>
+        <w:rPr>
+          <w:rFonts w:cs="FreeSerif" w:ascii="FreeSerif" w:hAnsi="FreeSerif"/>
+          <w:b/>
+          <w:bCs/>
+          <w:sz w:val="32"/>
+          <w:szCs w:val="32"/>
+        </w:rPr>
+        <w:t>ДОВІДКА</w:t>
+      </w:r>
+    </w:p>
+    <w:p>
+      <w:pPr>
+        <w:pStyle w:val="Normal"/>
+        <w:jc w:val="center"/>
+        <w:rPr>
+          <w:rFonts w:cs="FreeSerif" w:ascii="FreeSerif" w:hAnsi="FreeSerif"/>
           <w:b/>
           <w:bCs/>
           <w:sz w:val="28"/>
           <w:szCs w:val="28"/>
-          <w:lang w:val="zxx" w:eastAsia="zxx" w:bidi="zxx"/>
-        </w:rPr>
-        <w:t>VERIFICATOR_COMPANY_NAM</w:t>
-      </w:r>
-      <w:bookmarkEnd w:id="0"/>
-      <w:r>
-        <w:rPr>
-          <w:rFonts w:ascii="FreeSerif" w:hAnsi="FreeSerif"/>
+        </w:rPr>
+      </w:pPr>
+      <w:r>
+        <w:rPr>
+          <w:rFonts w:cs="FreeSerif" w:ascii="FreeSerif" w:hAnsi="FreeSerif"/>
           <w:b/>
           <w:bCs/>
           <w:sz w:val="28"/>
           <w:szCs w:val="28"/>
-          <w:lang w:val="zxx" w:eastAsia="zxx" w:bidi="zxx"/>
-        </w:rPr>
-        <w:t>E</w:t>
-      </w:r>
-    </w:p>
-    <w:p>
-      <w:pPr>
-        <w:pStyle w:val="Normal"/>
-        <w:jc w:val="center"/>
-        <w:rPr>
-          <w:rFonts w:ascii="FreeSerif" w:hAnsi="FreeSerif"/>
-          <w:b w:val="false"/>
-          <w:bCs w:val="false"/>
-          <w:sz w:val="24"/>
-          <w:szCs w:val="24"/>
-          <w:lang w:val="zxx" w:eastAsia="zxx" w:bidi="zxx"/>
-        </w:rPr>
-      </w:pPr>
-      <w:r>
-        <w:rPr>
-          <w:rFonts w:ascii="FreeSerif" w:hAnsi="FreeSerif"/>
-          <w:b w:val="false"/>
-          <w:bCs w:val="false"/>
-          <w:sz w:val="24"/>
-          <w:szCs w:val="24"/>
-          <w:lang w:val="zxx" w:eastAsia="zxx" w:bidi="zxx"/>
-        </w:rPr>
-        <w:t>$</w:t>
-      </w:r>
-      <w:bookmarkStart w:id="1" w:name="__DdeLink__56_1572625028"/>
-      <w:bookmarkEnd w:id="1"/>
-      <w:r>
-        <w:rPr>
-          <w:rFonts w:ascii="FreeSerif" w:hAnsi="FreeSerif"/>
-          <w:b w:val="false"/>
-          <w:bCs w:val="false"/>
-          <w:sz w:val="24"/>
-          <w:szCs w:val="24"/>
-          <w:lang w:val="zxx" w:eastAsia="zxx" w:bidi="zxx"/>
-        </w:rPr>
-        <w:t>CALIBRATOR_COMPANY_ADDRESS</w:t>
-      </w:r>
-    </w:p>
-    <w:p>
-      <w:pPr>
-        <w:pStyle w:val="Normal"/>
-        <w:jc w:val="center"/>
-        <w:rPr>
-          <w:rFonts w:ascii="FreeSerif" w:hAnsi="FreeSerif"/>
-          <w:b w:val="false"/>
-          <w:bCs w:val="false"/>
-          <w:sz w:val="24"/>
-          <w:szCs w:val="24"/>
-          <w:lang w:val="zxx" w:eastAsia="zxx" w:bidi="zxx"/>
-        </w:rPr>
-      </w:pPr>
-      <w:r>
-        <w:rPr>
-          <w:rFonts w:ascii="FreeSerif" w:hAnsi="FreeSerif"/>
-          <w:b w:val="false"/>
-          <w:bCs w:val="false"/>
-          <w:sz w:val="24"/>
-          <w:szCs w:val="24"/>
-          <w:lang w:val="zxx" w:eastAsia="zxx" w:bidi="zxx"/>
-        </w:rPr>
-        <w:t>$</w:t>
-      </w:r>
-      <w:bookmarkStart w:id="2" w:name="__DdeLink__59_1572625028"/>
-      <w:bookmarkEnd w:id="2"/>
-      <w:r>
-        <w:rPr>
-          <w:rFonts w:ascii="FreeSerif" w:hAnsi="FreeSerif"/>
-          <w:b w:val="false"/>
-          <w:bCs w:val="false"/>
-          <w:sz w:val="24"/>
-          <w:szCs w:val="24"/>
-          <w:lang w:val="zxx" w:eastAsia="zxx" w:bidi="zxx"/>
-        </w:rPr>
-        <w:t>CALIBRATOR_ACC_CERT_NAME</w:t>
-      </w:r>
-    </w:p>
-    <w:p>
-      <w:pPr>
-        <w:pStyle w:val="Normal"/>
-        <w:jc w:val="center"/>
-        <w:rPr>
-          <w:rFonts w:eastAsia="Liberation Mono;Courier New" w:cs="FreeSerif" w:ascii="FreeSerif" w:hAnsi="FreeSerif"/>
-          <w:b w:val="false"/>
-          <w:bCs w:val="false"/>
-          <w:sz w:val="24"/>
-          <w:szCs w:val="24"/>
-          <w:lang w:val="zxx" w:eastAsia="zxx" w:bidi="zxx"/>
-        </w:rPr>
-      </w:pPr>
-      <w:r>
-        <w:rPr>
-          <w:rFonts w:eastAsia="Liberation Mono;Courier New" w:cs="FreeSerif" w:ascii="FreeSerif" w:hAnsi="FreeSerif"/>
-          <w:b w:val="false"/>
-          <w:bCs w:val="false"/>
-          <w:sz w:val="24"/>
-          <w:szCs w:val="24"/>
-          <w:lang w:val="zxx" w:eastAsia="zxx" w:bidi="zxx"/>
-        </w:rPr>
-        <w:t>$CALIBRATOR_ACC_CERT_DATE_GRANTED</w:t>
-      </w:r>
-    </w:p>
-    <w:p>
-      <w:pPr>
-        <w:pStyle w:val="Normal"/>
-        <w:rPr>
-          <w:rFonts w:ascii="FreeSerif" w:hAnsi="FreeSerif"/>
-        </w:rPr>
-      </w:pPr>
-      <w:r>
-        <w:rPr>
-          <w:rFonts w:ascii="FreeSerif" w:hAnsi="FreeSerif"/>
+        </w:rPr>
+        <w:t>про непридатність засобу вимірювальної техніки</w:t>
+      </w:r>
+    </w:p>
+    <w:p>
+      <w:pPr>
+        <w:pStyle w:val="Normal"/>
+        <w:rPr>
+          <w:rFonts w:eastAsia="FreeSerif" w:cs="FreeSerif" w:ascii="FreeSerif" w:hAnsi="FreeSerif"/>
+          <w:sz w:val="24"/>
+          <w:szCs w:val="24"/>
+        </w:rPr>
+      </w:pPr>
+      <w:r>
+        <w:rPr>
+          <w:rFonts w:eastAsia="FreeSerif" w:cs="FreeSerif" w:ascii="FreeSerif" w:hAnsi="FreeSerif"/>
+          <w:sz w:val="24"/>
+          <w:szCs w:val="24"/>
         </w:rPr>
         <w:t xml:space="preserve"> </w:t>
       </w:r>
@@ -194,85 +244,21 @@
     <w:p>
       <w:pPr>
         <w:pStyle w:val="Normal"/>
-        <w:jc w:val="center"/>
-        <w:rPr>
-          <w:rFonts w:cs="FreeSerif" w:ascii="FreeSerif" w:hAnsi="FreeSerif"/>
-          <w:b/>
-          <w:bCs/>
-          <w:sz w:val="32"/>
-          <w:szCs w:val="32"/>
-        </w:rPr>
-      </w:pPr>
-      <w:r>
-        <w:rPr>
-          <w:rFonts w:cs="FreeSerif" w:ascii="FreeSerif" w:hAnsi="FreeSerif"/>
-          <w:b/>
-          <w:bCs/>
-          <w:sz w:val="32"/>
-          <w:szCs w:val="32"/>
-        </w:rPr>
-        <w:t>ДОВІДКА</w:t>
-      </w:r>
-    </w:p>
-    <w:p>
-      <w:pPr>
-        <w:pStyle w:val="Normal"/>
-        <w:jc w:val="center"/>
-        <w:rPr>
-          <w:rFonts w:cs="FreeSerif" w:ascii="FreeSerif" w:hAnsi="FreeSerif"/>
-          <w:b/>
-          <w:bCs/>
-          <w:sz w:val="28"/>
-          <w:szCs w:val="28"/>
-        </w:rPr>
-      </w:pPr>
-      <w:r>
-        <w:rPr>
-          <w:rFonts w:cs="FreeSerif" w:ascii="FreeSerif" w:hAnsi="FreeSerif"/>
-          <w:b/>
-          <w:bCs/>
-          <w:sz w:val="28"/>
-          <w:szCs w:val="28"/>
-        </w:rPr>
-        <w:t>про непридатність засобу вимірювальної техніки</w:t>
-      </w:r>
-    </w:p>
-    <w:p>
-      <w:pPr>
-        <w:pStyle w:val="Normal"/>
-        <w:rPr>
-          <w:rFonts w:eastAsia="FreeSerif" w:cs="FreeSerif" w:ascii="FreeSerif" w:hAnsi="FreeSerif"/>
-          <w:sz w:val="24"/>
-          <w:szCs w:val="24"/>
-        </w:rPr>
-      </w:pPr>
-      <w:r>
-        <w:rPr>
-          <w:rFonts w:eastAsia="FreeSerif" w:cs="FreeSerif" w:ascii="FreeSerif" w:hAnsi="FreeSerif"/>
-          <w:sz w:val="24"/>
-          <w:szCs w:val="24"/>
-        </w:rPr>
-        <w:t xml:space="preserve"> </w:t>
-      </w:r>
-    </w:p>
-    <w:p>
-      <w:pPr>
-        <w:pStyle w:val="Normal"/>
-        <w:rPr>
-          <w:rFonts w:cs="FreeSerif" w:ascii="FreeSerif" w:hAnsi="FreeSerif"/>
-          <w:sz w:val="24"/>
-          <w:szCs w:val="24"/>
-          <w:lang w:val="zxx" w:eastAsia="zxx" w:bidi="zxx"/>
-        </w:rPr>
-      </w:pPr>
-      <w:r>
-        <w:rPr>
-          <w:rFonts w:eastAsia="FreeSerif" w:cs="FreeSerif" w:ascii="FreeSerif" w:hAnsi="FreeSerif"/>
-          <w:sz w:val="24"/>
-          <w:szCs w:val="24"/>
-          <w:lang w:val="zxx" w:eastAsia="zxx" w:bidi="zxx"/>
-        </w:rPr>
-        <w:t xml:space="preserve">№ </w:t>
+        <w:rPr>
+          <w:rFonts w:cs="FreeSerif" w:ascii="FreeSerif" w:hAnsi="FreeSerif"/>
+          <w:sz w:val="24"/>
+          <w:szCs w:val="24"/>
+          <w:lang w:val="zxx" w:eastAsia="zxx" w:bidi="zxx"/>
+        </w:rPr>
+      </w:pPr>
+      <w:r>
+        <w:rPr>
+          <w:rFonts w:eastAsia="FreeSerif" w:cs="FreeSerif" w:ascii="FreeSerif" w:hAnsi="FreeSerif"/>
+          <w:sz w:val="24"/>
+          <w:szCs w:val="24"/>
+          <w:lang w:val="zxx" w:eastAsia="zxx" w:bidi="zxx"/>
+        </w:rPr>
+        <w:t xml:space="preserve">Номер свідоцтва: </w:t>
       </w:r>
       <w:r>
         <w:rPr>
@@ -325,7 +311,7 @@
           <w:szCs w:val="24"/>
           <w:lang w:val="zxx" w:eastAsia="zxx" w:bidi="zxx"/>
         </w:rPr>
-        <w:t xml:space="preserve">                               </w:t>
+        <w:t xml:space="preserve">     </w:t>
       </w:r>
       <w:bookmarkStart w:id="7" w:name="__DdeLink__121_1641530237"/>
       <w:r>
@@ -345,7 +331,7 @@
           <w:szCs w:val="24"/>
           <w:lang w:val="zxx" w:eastAsia="zxx" w:bidi="zxx"/>
         </w:rPr>
-        <w:t>Чинне до $EFF_DATE</w:t>
+        <w:t>Чинне до $EFF_DATE року</w:t>
       </w:r>
     </w:p>
     <w:p>
@@ -425,7 +411,7 @@
           <w:szCs w:val="24"/>
           <w:lang w:val="zxx" w:eastAsia="zxx" w:bidi="zxx"/>
         </w:rPr>
-        <w:t xml:space="preserve">      #Зав. № </w:t>
+        <w:t xml:space="preserve">                  #Зав. № </w:t>
       </w:r>
       <w:bookmarkStart w:id="10" w:name="__DdeLink__70_1572625028"/>
       <w:bookmarkEnd w:id="10"/>
@@ -498,7 +484,7 @@
           <w:szCs w:val="24"/>
           <w:lang w:val="zxx" w:eastAsia="zxx" w:bidi="zxx"/>
         </w:rPr>
-        <w:t>$OWNER_NAME</w:t>
+        <w:t>$OWNER_NAME, $OWNER_ADDRESS</w:t>
       </w:r>
     </w:p>
     <w:p>

</xml_diff>